<commit_message>
test plan update and scrum report
</commit_message>
<xml_diff>
--- a/TutorGroup_Deliverable_6_DesignPattern.docx
+++ b/TutorGroup_Deliverable_6_DesignPattern.docx
@@ -86,6 +86,24 @@
     </w:p>
     <w:p>
       <w:pPr>
+        <w:rPr>
+          <w:b/>
+          <w:sz w:val="32"/>
+          <w:szCs w:val="32"/>
+        </w:rPr>
+      </w:pPr>
+      <w:r>
+        <w:rPr>
+          <w:b/>
+          <w:sz w:val="32"/>
+          <w:szCs w:val="32"/>
+        </w:rPr>
+        <w:tab/>
+        <w:t>Notes</w:t>
+      </w:r>
+    </w:p>
+    <w:p>
+      <w:pPr>
         <w:ind w:firstLine="720"/>
         <w:rPr>
           <w:b/>
@@ -268,12 +286,6 @@
           <w:szCs w:val="28"/>
         </w:rPr>
         <w:tab/>
-      </w:r>
-      <w:r>
-        <w:rPr>
-          <w:sz w:val="28"/>
-          <w:szCs w:val="28"/>
-        </w:rPr>
         <w:t>Calendar</w:t>
       </w:r>
     </w:p>
@@ -654,12 +666,6 @@
           <w:szCs w:val="28"/>
         </w:rPr>
         <w:tab/>
-      </w:r>
-      <w:r>
-        <w:rPr>
-          <w:sz w:val="28"/>
-          <w:szCs w:val="28"/>
-        </w:rPr>
         <w:t>Direct Deposit Set up &amp; Process User Payment</w:t>
       </w:r>
     </w:p>
@@ -758,7 +764,48 @@
           <w:sz w:val="32"/>
           <w:szCs w:val="32"/>
         </w:rPr>
-        <w:lastRenderedPageBreak/>
+        <w:t>Notes</w:t>
+      </w:r>
+    </w:p>
+    <w:p>
+      <w:pPr>
+        <w:ind w:left="720"/>
+        <w:rPr>
+          <w:sz w:val="28"/>
+          <w:szCs w:val="28"/>
+        </w:rPr>
+      </w:pPr>
+      <w:r>
+        <w:rPr>
+          <w:sz w:val="28"/>
+          <w:szCs w:val="28"/>
+        </w:rPr>
+        <w:t xml:space="preserve">The classes listed in this document are not all currently implemented. Classes that are not implemented include: DB_MGR, Tutor Finder, Calendar, Date, Time, Tutor Pair, Search, Profile Manager, Bank Account, and Make Payment. They are shown in this document to demonstrate the ideal structure and design of the project, given more time. </w:t>
+      </w:r>
+    </w:p>
+    <w:p>
+      <w:pPr>
+        <w:rPr>
+          <w:b/>
+          <w:sz w:val="32"/>
+          <w:szCs w:val="32"/>
+        </w:rPr>
+      </w:pPr>
+    </w:p>
+    <w:p>
+      <w:pPr>
+        <w:rPr>
+          <w:b/>
+          <w:sz w:val="32"/>
+          <w:szCs w:val="32"/>
+        </w:rPr>
+      </w:pPr>
+      <w:r>
+        <w:rPr>
+          <w:b/>
+          <w:sz w:val="32"/>
+          <w:szCs w:val="32"/>
+        </w:rPr>
         <w:t>UML Classes</w:t>
       </w:r>
     </w:p>

</xml_diff>